<commit_message>
I CANT FIGURE OUT HOW TO REDIRECT i also started populating groups data so far i only have the name
</commit_message>
<xml_diff>
--- a/To do.docx
+++ b/To do.docx
@@ -413,8 +413,49 @@
           <w:szCs w:val="32"/>
           <w:highlight w:val="yellow"/>
         </w:rPr>
-        <w:t>fix comments on wrong p</w:t>
-      </w:r>
+        <w:t xml:space="preserve">fix comments on wrong post </w:t>
+      </w:r>
+    </w:p>
+    <w:p>
+      <w:pPr>
+        <w:pStyle w:val="Normal"/>
+        <w:numPr>
+          <w:ilvl w:val="0"/>
+          <w:numId w:val="1"/>
+        </w:numPr>
+        <w:rPr>
+          <w:b w:val="false"/>
+          <w:b w:val="false"/>
+          <w:bCs w:val="false"/>
+          <w:sz w:val="32"/>
+          <w:szCs w:val="32"/>
+        </w:rPr>
+      </w:pPr>
+      <w:r>
+        <w:rPr>
+          <w:b w:val="false"/>
+          <w:bCs w:val="false"/>
+          <w:sz w:val="32"/>
+          <w:szCs w:val="32"/>
+        </w:rPr>
+        <w:t>edit/delete posts button</w:t>
+      </w:r>
+    </w:p>
+    <w:p>
+      <w:pPr>
+        <w:pStyle w:val="Normal"/>
+        <w:numPr>
+          <w:ilvl w:val="0"/>
+          <w:numId w:val="1"/>
+        </w:numPr>
+        <w:rPr>
+          <w:b w:val="false"/>
+          <w:b w:val="false"/>
+          <w:bCs w:val="false"/>
+          <w:sz w:val="32"/>
+          <w:szCs w:val="32"/>
+        </w:rPr>
+      </w:pPr>
       <w:r>
         <w:rPr>
           <w:b w:val="false"/>
@@ -423,8 +464,24 @@
           <w:szCs w:val="32"/>
           <w:highlight w:val="yellow"/>
         </w:rPr>
-        <w:t>ost</w:t>
-      </w:r>
+        <w:t>like/unlikepoost</w:t>
+      </w:r>
+    </w:p>
+    <w:p>
+      <w:pPr>
+        <w:pStyle w:val="Normal"/>
+        <w:numPr>
+          <w:ilvl w:val="0"/>
+          <w:numId w:val="1"/>
+        </w:numPr>
+        <w:rPr>
+          <w:b w:val="false"/>
+          <w:b w:val="false"/>
+          <w:bCs w:val="false"/>
+          <w:sz w:val="32"/>
+          <w:szCs w:val="32"/>
+        </w:rPr>
+      </w:pPr>
       <w:r>
         <w:rPr>
           <w:b w:val="false"/>
@@ -433,81 +490,6 @@
           <w:szCs w:val="32"/>
           <w:highlight w:val="yellow"/>
         </w:rPr>
-        <w:t xml:space="preserve"> </w:t>
-      </w:r>
-    </w:p>
-    <w:p>
-      <w:pPr>
-        <w:pStyle w:val="Normal"/>
-        <w:numPr>
-          <w:ilvl w:val="0"/>
-          <w:numId w:val="1"/>
-        </w:numPr>
-        <w:rPr>
-          <w:b w:val="false"/>
-          <w:b w:val="false"/>
-          <w:bCs w:val="false"/>
-          <w:sz w:val="32"/>
-          <w:szCs w:val="32"/>
-        </w:rPr>
-      </w:pPr>
-      <w:r>
-        <w:rPr>
-          <w:b w:val="false"/>
-          <w:bCs w:val="false"/>
-          <w:sz w:val="32"/>
-          <w:szCs w:val="32"/>
-        </w:rPr>
-        <w:t>edit/delete posts button</w:t>
-      </w:r>
-    </w:p>
-    <w:p>
-      <w:pPr>
-        <w:pStyle w:val="Normal"/>
-        <w:numPr>
-          <w:ilvl w:val="0"/>
-          <w:numId w:val="1"/>
-        </w:numPr>
-        <w:rPr>
-          <w:b w:val="false"/>
-          <w:b w:val="false"/>
-          <w:bCs w:val="false"/>
-          <w:sz w:val="32"/>
-          <w:szCs w:val="32"/>
-        </w:rPr>
-      </w:pPr>
-      <w:r>
-        <w:rPr>
-          <w:b w:val="false"/>
-          <w:bCs w:val="false"/>
-          <w:sz w:val="32"/>
-          <w:szCs w:val="32"/>
-        </w:rPr>
-        <w:t>like/unlikepoost</w:t>
-      </w:r>
-    </w:p>
-    <w:p>
-      <w:pPr>
-        <w:pStyle w:val="Normal"/>
-        <w:numPr>
-          <w:ilvl w:val="0"/>
-          <w:numId w:val="1"/>
-        </w:numPr>
-        <w:rPr>
-          <w:b w:val="false"/>
-          <w:b w:val="false"/>
-          <w:bCs w:val="false"/>
-          <w:sz w:val="32"/>
-          <w:szCs w:val="32"/>
-        </w:rPr>
-      </w:pPr>
-      <w:r>
-        <w:rPr>
-          <w:b w:val="false"/>
-          <w:bCs w:val="false"/>
-          <w:sz w:val="32"/>
-          <w:szCs w:val="32"/>
-        </w:rPr>
         <w:t>like/unlike comments</w:t>
       </w:r>
     </w:p>
@@ -532,8 +514,18 @@
           <w:bCs w:val="false"/>
           <w:sz w:val="32"/>
           <w:szCs w:val="32"/>
-        </w:rPr>
-        <w:t>comment/edit comment/ delete comments</w:t>
+          <w:highlight w:val="yellow"/>
+        </w:rPr>
+        <w:t>comment</w:t>
+      </w:r>
+      <w:r>
+        <w:rPr>
+          <w:b w:val="false"/>
+          <w:bCs w:val="false"/>
+          <w:sz w:val="32"/>
+          <w:szCs w:val="32"/>
+        </w:rPr>
+        <w:t>/edit comment/ delete comments</w:t>
       </w:r>
     </w:p>
     <w:p>
@@ -900,90 +892,193 @@
           <w:sz w:val="48"/>
           <w:szCs w:val="48"/>
         </w:rPr>
-        <w:t>Messages</w:t>
-      </w:r>
-      <w:r>
-        <w:rPr>
+        <w:t>Messages Page:</w:t>
+      </w:r>
+    </w:p>
+    <w:p>
+      <w:pPr>
+        <w:pStyle w:val="Normal"/>
+        <w:numPr>
+          <w:ilvl w:val="0"/>
+          <w:numId w:val="1"/>
+        </w:numPr>
+        <w:rPr>
+          <w:b w:val="false"/>
+          <w:b w:val="false"/>
+          <w:bCs w:val="false"/>
+          <w:sz w:val="32"/>
+          <w:szCs w:val="32"/>
+        </w:rPr>
+      </w:pPr>
+      <w:r>
+        <w:rPr>
+          <w:b w:val="false"/>
+          <w:bCs w:val="false"/>
+          <w:sz w:val="32"/>
+          <w:szCs w:val="32"/>
+        </w:rPr>
+        <w:t xml:space="preserve">chose from friends </w:t>
+      </w:r>
+    </w:p>
+    <w:p>
+      <w:pPr>
+        <w:pStyle w:val="Normal"/>
+        <w:numPr>
+          <w:ilvl w:val="0"/>
+          <w:numId w:val="1"/>
+        </w:numPr>
+        <w:rPr>
+          <w:b w:val="false"/>
+          <w:b w:val="false"/>
+          <w:bCs w:val="false"/>
+          <w:sz w:val="32"/>
+          <w:szCs w:val="32"/>
+        </w:rPr>
+      </w:pPr>
+      <w:bookmarkStart w:id="0" w:name="__DdeLink__5_1046042763"/>
+      <w:bookmarkEnd w:id="0"/>
+      <w:r>
+        <w:rPr>
+          <w:b w:val="false"/>
+          <w:bCs w:val="false"/>
+          <w:sz w:val="32"/>
+          <w:szCs w:val="32"/>
+        </w:rPr>
+        <w:t>displays message allows you to send/recieve</w:t>
+      </w:r>
+    </w:p>
+    <w:p>
+      <w:pPr>
+        <w:pStyle w:val="Normal"/>
+        <w:rPr>
+          <w:b/>
           <w:b/>
           <w:bCs/>
           <w:sz w:val="48"/>
           <w:szCs w:val="48"/>
         </w:rPr>
-        <w:t xml:space="preserve"> Page:</w:t>
-      </w:r>
-    </w:p>
-    <w:p>
-      <w:pPr>
-        <w:pStyle w:val="Normal"/>
-        <w:numPr>
-          <w:ilvl w:val="0"/>
-          <w:numId w:val="1"/>
-        </w:numPr>
-        <w:rPr>
-          <w:b w:val="false"/>
-          <w:b w:val="false"/>
-          <w:bCs w:val="false"/>
-          <w:sz w:val="32"/>
-          <w:szCs w:val="32"/>
-        </w:rPr>
-      </w:pPr>
-      <w:r>
-        <w:rPr>
-          <w:b w:val="false"/>
-          <w:bCs w:val="false"/>
-          <w:sz w:val="32"/>
-          <w:szCs w:val="32"/>
-        </w:rPr>
-        <w:t xml:space="preserve">chose from friends </w:t>
-      </w:r>
-    </w:p>
-    <w:p>
-      <w:pPr>
-        <w:pStyle w:val="Normal"/>
-        <w:numPr>
-          <w:ilvl w:val="0"/>
-          <w:numId w:val="1"/>
-        </w:numPr>
-        <w:rPr>
-          <w:b w:val="false"/>
-          <w:b w:val="false"/>
-          <w:bCs w:val="false"/>
-          <w:sz w:val="32"/>
-          <w:szCs w:val="32"/>
-        </w:rPr>
-      </w:pPr>
-      <w:bookmarkStart w:id="0" w:name="__DdeLink__5_1046042763"/>
-      <w:bookmarkEnd w:id="0"/>
-      <w:r>
-        <w:rPr>
-          <w:b w:val="false"/>
-          <w:bCs w:val="false"/>
-          <w:sz w:val="32"/>
-          <w:szCs w:val="32"/>
-        </w:rPr>
-        <w:t>displays message allows you to send/recieve</w:t>
-      </w:r>
-    </w:p>
-    <w:p>
-      <w:pPr>
-        <w:pStyle w:val="Normal"/>
-        <w:rPr>
-          <w:b/>
+      </w:pPr>
+      <w:r>
+        <w:rPr>
           <w:b/>
           <w:bCs/>
           <w:sz w:val="48"/>
           <w:szCs w:val="48"/>
         </w:rPr>
-      </w:pPr>
-      <w:r>
-        <w:rPr>
+        <w:t>Other:</w:t>
+      </w:r>
+    </w:p>
+    <w:p>
+      <w:pPr>
+        <w:pStyle w:val="Normal"/>
+        <w:numPr>
+          <w:ilvl w:val="0"/>
+          <w:numId w:val="1"/>
+        </w:numPr>
+        <w:rPr>
+          <w:b w:val="false"/>
+          <w:b w:val="false"/>
+          <w:bCs w:val="false"/>
+          <w:sz w:val="32"/>
+          <w:szCs w:val="32"/>
+        </w:rPr>
+      </w:pPr>
+      <w:r>
+        <w:rPr>
+          <w:b w:val="false"/>
+          <w:bCs w:val="false"/>
+          <w:sz w:val="32"/>
+          <w:szCs w:val="32"/>
+        </w:rPr>
+        <w:t>edit employees</w:t>
+      </w:r>
+    </w:p>
+    <w:p>
+      <w:pPr>
+        <w:pStyle w:val="Normal"/>
+        <w:numPr>
+          <w:ilvl w:val="0"/>
+          <w:numId w:val="1"/>
+        </w:numPr>
+        <w:rPr>
+          <w:b w:val="false"/>
+          <w:b w:val="false"/>
+          <w:bCs w:val="false"/>
+          <w:sz w:val="32"/>
+          <w:szCs w:val="32"/>
+        </w:rPr>
+      </w:pPr>
+      <w:r>
+        <w:rPr>
+          <w:b w:val="false"/>
+          <w:bCs w:val="false"/>
+          <w:sz w:val="32"/>
+          <w:szCs w:val="32"/>
+        </w:rPr>
+        <w:t>edit user info</w:t>
+      </w:r>
+    </w:p>
+    <w:p>
+      <w:pPr>
+        <w:pStyle w:val="Normal"/>
+        <w:numPr>
+          <w:ilvl w:val="0"/>
+          <w:numId w:val="1"/>
+        </w:numPr>
+        <w:rPr>
+          <w:b w:val="false"/>
+          <w:b w:val="false"/>
+          <w:bCs w:val="false"/>
+          <w:sz w:val="32"/>
+          <w:szCs w:val="32"/>
+        </w:rPr>
+      </w:pPr>
+      <w:r>
+        <w:rPr>
+          <w:b w:val="false"/>
+          <w:bCs w:val="false"/>
+          <w:sz w:val="32"/>
+          <w:szCs w:val="32"/>
+        </w:rPr>
+        <w:t xml:space="preserve">search people </w:t>
+      </w:r>
+    </w:p>
+    <w:p>
+      <w:pPr>
+        <w:pStyle w:val="Normal"/>
+        <w:numPr>
+          <w:ilvl w:val="0"/>
+          <w:numId w:val="1"/>
+        </w:numPr>
+        <w:rPr>
+          <w:b w:val="false"/>
+          <w:b w:val="false"/>
+          <w:bCs w:val="false"/>
+          <w:sz w:val="32"/>
+          <w:szCs w:val="32"/>
+        </w:rPr>
+      </w:pPr>
+      <w:r>
+        <w:rPr>
+          <w:b w:val="false"/>
+          <w:bCs w:val="false"/>
+          <w:sz w:val="32"/>
+          <w:szCs w:val="32"/>
+        </w:rPr>
+        <w:t>search groups</w:t>
+      </w:r>
+    </w:p>
+    <w:p>
+      <w:pPr>
+        <w:pStyle w:val="Normal"/>
+        <w:rPr>
+          <w:b/>
           <w:b/>
           <w:bCs/>
           <w:sz w:val="48"/>
           <w:szCs w:val="48"/>
         </w:rPr>
-        <w:t>Other</w:t>
-      </w:r>
+      </w:pPr>
       <w:r>
         <w:rPr>
           <w:b/>
@@ -991,127 +1086,6 @@
           <w:sz w:val="48"/>
           <w:szCs w:val="48"/>
         </w:rPr>
-        <w:t>:</w:t>
-      </w:r>
-    </w:p>
-    <w:p>
-      <w:pPr>
-        <w:pStyle w:val="Normal"/>
-        <w:numPr>
-          <w:ilvl w:val="0"/>
-          <w:numId w:val="1"/>
-        </w:numPr>
-        <w:rPr>
-          <w:b w:val="false"/>
-          <w:b w:val="false"/>
-          <w:bCs w:val="false"/>
-          <w:sz w:val="32"/>
-          <w:szCs w:val="32"/>
-        </w:rPr>
-      </w:pPr>
-      <w:r>
-        <w:rPr>
-          <w:b w:val="false"/>
-          <w:bCs w:val="false"/>
-          <w:sz w:val="32"/>
-          <w:szCs w:val="32"/>
-        </w:rPr>
-        <w:t>edit employees</w:t>
-      </w:r>
-    </w:p>
-    <w:p>
-      <w:pPr>
-        <w:pStyle w:val="Normal"/>
-        <w:numPr>
-          <w:ilvl w:val="0"/>
-          <w:numId w:val="1"/>
-        </w:numPr>
-        <w:rPr>
-          <w:b w:val="false"/>
-          <w:b w:val="false"/>
-          <w:bCs w:val="false"/>
-          <w:sz w:val="32"/>
-          <w:szCs w:val="32"/>
-        </w:rPr>
-      </w:pPr>
-      <w:r>
-        <w:rPr>
-          <w:b w:val="false"/>
-          <w:bCs w:val="false"/>
-          <w:sz w:val="32"/>
-          <w:szCs w:val="32"/>
-        </w:rPr>
-        <w:t>edit user info</w:t>
-      </w:r>
-    </w:p>
-    <w:p>
-      <w:pPr>
-        <w:pStyle w:val="Normal"/>
-        <w:numPr>
-          <w:ilvl w:val="0"/>
-          <w:numId w:val="1"/>
-        </w:numPr>
-        <w:rPr>
-          <w:b w:val="false"/>
-          <w:b w:val="false"/>
-          <w:bCs w:val="false"/>
-          <w:sz w:val="32"/>
-          <w:szCs w:val="32"/>
-        </w:rPr>
-      </w:pPr>
-      <w:r>
-        <w:rPr>
-          <w:b w:val="false"/>
-          <w:bCs w:val="false"/>
-          <w:sz w:val="32"/>
-          <w:szCs w:val="32"/>
-        </w:rPr>
-        <w:t xml:space="preserve">search people </w:t>
-      </w:r>
-    </w:p>
-    <w:p>
-      <w:pPr>
-        <w:pStyle w:val="Normal"/>
-        <w:numPr>
-          <w:ilvl w:val="0"/>
-          <w:numId w:val="1"/>
-        </w:numPr>
-        <w:rPr>
-          <w:b w:val="false"/>
-          <w:b w:val="false"/>
-          <w:bCs w:val="false"/>
-          <w:sz w:val="32"/>
-          <w:szCs w:val="32"/>
-        </w:rPr>
-      </w:pPr>
-      <w:r>
-        <w:rPr>
-          <w:b w:val="false"/>
-          <w:bCs w:val="false"/>
-          <w:sz w:val="32"/>
-          <w:szCs w:val="32"/>
-        </w:rPr>
-        <w:t>search groups</w:t>
-      </w:r>
-    </w:p>
-    <w:p>
-      <w:pPr>
-        <w:pStyle w:val="Normal"/>
-        <w:rPr>
-          <w:b/>
-          <w:b/>
-          <w:bCs/>
-          <w:sz w:val="48"/>
-          <w:szCs w:val="48"/>
-        </w:rPr>
-      </w:pPr>
-      <w:r>
-        <w:rPr>
-          <w:b/>
-          <w:bCs/>
-          <w:sz w:val="48"/>
-          <w:szCs w:val="48"/>
-        </w:rPr>
       </w:r>
     </w:p>
     <w:p>
@@ -1227,21 +1201,10 @@
     <w:p>
       <w:pPr>
         <w:pStyle w:val="Normal"/>
-        <w:rPr>
-          <w:b w:val="false"/>
-          <w:b w:val="false"/>
-          <w:bCs w:val="false"/>
-          <w:sz w:val="32"/>
-          <w:szCs w:val="32"/>
-        </w:rPr>
-      </w:pPr>
-      <w:r>
-        <w:rPr>
-          <w:b w:val="false"/>
-          <w:bCs w:val="false"/>
-          <w:sz w:val="32"/>
-          <w:szCs w:val="32"/>
-        </w:rPr>
+        <w:rPr/>
+      </w:pPr>
+      <w:r>
+        <w:rPr/>
       </w:r>
     </w:p>
     <w:sectPr>
@@ -1251,6 +1214,7 @@
       <w:pgNumType w:fmt="decimal"/>
       <w:formProt w:val="false"/>
       <w:textDirection w:val="lrTb"/>
+      <w:docGrid w:type="default" w:linePitch="240" w:charSpace="4294961151"/>
     </w:sectPr>
   </w:body>
 </w:document>
@@ -1272,6 +1236,8 @@
       </w:pPr>
       <w:rPr>
         <w:rFonts w:ascii="Symbol" w:hAnsi="Symbol" w:cs="Symbol" w:hint="default"/>
+        <w:sz w:val="32"/>
+        <w:b w:val="false"/>
         <w:rFonts w:cs="OpenSymbol"/>
       </w:rPr>
     </w:lvl>
@@ -1288,6 +1254,8 @@
       </w:pPr>
       <w:rPr>
         <w:rFonts w:ascii="OpenSymbol" w:hAnsi="OpenSymbol" w:cs="OpenSymbol" w:hint="default"/>
+        <w:sz w:val="32"/>
+        <w:b w:val="false"/>
         <w:rFonts w:cs="OpenSymbol"/>
       </w:rPr>
     </w:lvl>
@@ -1538,15 +1506,12 @@
     <w:rPrDefault>
       <w:rPr>
         <w:rFonts w:ascii="Liberation Serif" w:hAnsi="Liberation Serif" w:eastAsia="Noto Sans CJK SC Regular" w:cs="FreeSans"/>
-        <w:sz w:val="24"/>
         <w:szCs w:val="24"/>
         <w:lang w:val="en-US" w:eastAsia="zh-CN" w:bidi="hi-IN"/>
       </w:rPr>
     </w:rPrDefault>
     <w:pPrDefault>
-      <w:pPr>
-        <w:widowControl/>
-      </w:pPr>
+      <w:pPr/>
     </w:pPrDefault>
   </w:docDefaults>
   <w:style w:type="paragraph" w:styleId="Normal">
@@ -1554,10 +1519,12 @@
     <w:qFormat/>
     <w:pPr>
       <w:widowControl/>
+      <w:bidi w:val="0"/>
+      <w:jc w:val="left"/>
     </w:pPr>
     <w:rPr>
       <w:rFonts w:ascii="Liberation Serif" w:hAnsi="Liberation Serif" w:eastAsia="Noto Sans CJK SC Regular" w:cs="FreeSans"/>
-      <w:color w:val="auto"/>
+      <w:color w:val="00000A"/>
       <w:sz w:val="24"/>
       <w:szCs w:val="24"/>
       <w:lang w:val="en-US" w:eastAsia="zh-CN" w:bidi="hi-IN"/>
@@ -1568,6 +1535,73 @@
     <w:qFormat/>
     <w:rPr>
       <w:rFonts w:ascii="OpenSymbol" w:hAnsi="OpenSymbol" w:eastAsia="OpenSymbol" w:cs="OpenSymbol"/>
+    </w:rPr>
+  </w:style>
+  <w:style w:type="character" w:styleId="ListLabel1">
+    <w:name w:val="ListLabel 1"/>
+    <w:qFormat/>
+    <w:rPr>
+      <w:rFonts w:cs="OpenSymbol"/>
+      <w:b w:val="false"/>
+      <w:sz w:val="32"/>
+    </w:rPr>
+  </w:style>
+  <w:style w:type="character" w:styleId="ListLabel2">
+    <w:name w:val="ListLabel 2"/>
+    <w:qFormat/>
+    <w:rPr>
+      <w:rFonts w:cs="OpenSymbol"/>
+      <w:b w:val="false"/>
+      <w:sz w:val="32"/>
+    </w:rPr>
+  </w:style>
+  <w:style w:type="character" w:styleId="ListLabel3">
+    <w:name w:val="ListLabel 3"/>
+    <w:qFormat/>
+    <w:rPr>
+      <w:rFonts w:cs="OpenSymbol"/>
+    </w:rPr>
+  </w:style>
+  <w:style w:type="character" w:styleId="ListLabel4">
+    <w:name w:val="ListLabel 4"/>
+    <w:qFormat/>
+    <w:rPr>
+      <w:rFonts w:cs="OpenSymbol"/>
+    </w:rPr>
+  </w:style>
+  <w:style w:type="character" w:styleId="ListLabel5">
+    <w:name w:val="ListLabel 5"/>
+    <w:qFormat/>
+    <w:rPr>
+      <w:rFonts w:cs="OpenSymbol"/>
+    </w:rPr>
+  </w:style>
+  <w:style w:type="character" w:styleId="ListLabel6">
+    <w:name w:val="ListLabel 6"/>
+    <w:qFormat/>
+    <w:rPr>
+      <w:rFonts w:cs="OpenSymbol"/>
+    </w:rPr>
+  </w:style>
+  <w:style w:type="character" w:styleId="ListLabel7">
+    <w:name w:val="ListLabel 7"/>
+    <w:qFormat/>
+    <w:rPr>
+      <w:rFonts w:cs="OpenSymbol"/>
+    </w:rPr>
+  </w:style>
+  <w:style w:type="character" w:styleId="ListLabel8">
+    <w:name w:val="ListLabel 8"/>
+    <w:qFormat/>
+    <w:rPr>
+      <w:rFonts w:cs="OpenSymbol"/>
+    </w:rPr>
+  </w:style>
+  <w:style w:type="character" w:styleId="ListLabel9">
+    <w:name w:val="ListLabel 9"/>
+    <w:qFormat/>
+    <w:rPr>
+      <w:rFonts w:cs="OpenSymbol"/>
     </w:rPr>
   </w:style>
   <w:style w:type="paragraph" w:styleId="Heading">

</xml_diff>

<commit_message>
im working on group page it works now i need to make a form navigate to it
</commit_message>
<xml_diff>
--- a/To do.docx
+++ b/To do.docx
@@ -273,6 +273,7 @@
           <w:bCs w:val="false"/>
           <w:sz w:val="32"/>
           <w:szCs w:val="32"/>
+          <w:highlight w:val="yellow"/>
         </w:rPr>
         <w:t>groups page</w:t>
       </w:r>
@@ -323,6 +324,7 @@
           <w:bCs w:val="false"/>
           <w:sz w:val="32"/>
           <w:szCs w:val="32"/>
+          <w:highlight w:val="yellow"/>
         </w:rPr>
         <w:t>friends page</w:t>
       </w:r>
@@ -437,6 +439,7 @@
           <w:bCs w:val="false"/>
           <w:sz w:val="32"/>
           <w:szCs w:val="32"/>
+          <w:highlight w:val="yellow"/>
         </w:rPr>
         <w:t>edit/delete posts button</w:t>
       </w:r>
@@ -524,6 +527,7 @@
           <w:bCs w:val="false"/>
           <w:sz w:val="32"/>
           <w:szCs w:val="32"/>
+          <w:highlight w:val="yellow"/>
         </w:rPr>
         <w:t>/edit comment/ delete comments</w:t>
       </w:r>
@@ -549,6 +553,7 @@
           <w:bCs w:val="false"/>
           <w:sz w:val="32"/>
           <w:szCs w:val="32"/>
+          <w:highlight w:val="yellow"/>
         </w:rPr>
         <w:t>friends can go to eachothers page and like and comment</w:t>
       </w:r>
@@ -574,6 +579,7 @@
           <w:bCs w:val="false"/>
           <w:sz w:val="32"/>
           <w:szCs w:val="32"/>
+          <w:highlight w:val="red"/>
         </w:rPr>
         <w:t>logout</w:t>
       </w:r>
@@ -706,13 +712,7 @@
           <w:ilvl w:val="0"/>
           <w:numId w:val="1"/>
         </w:numPr>
-        <w:rPr>
-          <w:b w:val="false"/>
-          <w:b w:val="false"/>
-          <w:bCs w:val="false"/>
-          <w:sz w:val="32"/>
-          <w:szCs w:val="32"/>
-        </w:rPr>
+        <w:rPr/>
       </w:pPr>
       <w:r>
         <w:rPr>
@@ -722,6 +722,28 @@
           <w:szCs w:val="32"/>
         </w:rPr>
         <w:t>comment edit delete</w:t>
+      </w:r>
+    </w:p>
+    <w:p>
+      <w:pPr>
+        <w:pStyle w:val="Normal"/>
+        <w:numPr>
+          <w:ilvl w:val="0"/>
+          <w:numId w:val="1"/>
+        </w:numPr>
+        <w:rPr>
+          <w:highlight w:val="red"/>
+        </w:rPr>
+      </w:pPr>
+      <w:r>
+        <w:rPr>
+          <w:b w:val="false"/>
+          <w:bCs w:val="false"/>
+          <w:sz w:val="32"/>
+          <w:szCs w:val="32"/>
+          <w:highlight w:val="red"/>
+        </w:rPr>
+        <w:t>populate with existing data</w:t>
       </w:r>
     </w:p>
     <w:p>
@@ -1506,6 +1528,7 @@
     <w:rPrDefault>
       <w:rPr>
         <w:rFonts w:ascii="Liberation Serif" w:hAnsi="Liberation Serif" w:eastAsia="Noto Sans CJK SC Regular" w:cs="FreeSans"/>
+        <w:sz w:val="20"/>
         <w:szCs w:val="24"/>
         <w:lang w:val="en-US" w:eastAsia="zh-CN" w:bidi="hi-IN"/>
       </w:rPr>
@@ -1604,6 +1627,73 @@
       <w:rFonts w:cs="OpenSymbol"/>
     </w:rPr>
   </w:style>
+  <w:style w:type="character" w:styleId="ListLabel10">
+    <w:name w:val="ListLabel 10"/>
+    <w:qFormat/>
+    <w:rPr>
+      <w:rFonts w:cs="OpenSymbol"/>
+      <w:b w:val="false"/>
+      <w:sz w:val="32"/>
+    </w:rPr>
+  </w:style>
+  <w:style w:type="character" w:styleId="ListLabel11">
+    <w:name w:val="ListLabel 11"/>
+    <w:qFormat/>
+    <w:rPr>
+      <w:rFonts w:cs="OpenSymbol"/>
+      <w:b w:val="false"/>
+      <w:sz w:val="32"/>
+    </w:rPr>
+  </w:style>
+  <w:style w:type="character" w:styleId="ListLabel12">
+    <w:name w:val="ListLabel 12"/>
+    <w:qFormat/>
+    <w:rPr>
+      <w:rFonts w:cs="OpenSymbol"/>
+    </w:rPr>
+  </w:style>
+  <w:style w:type="character" w:styleId="ListLabel13">
+    <w:name w:val="ListLabel 13"/>
+    <w:qFormat/>
+    <w:rPr>
+      <w:rFonts w:cs="OpenSymbol"/>
+    </w:rPr>
+  </w:style>
+  <w:style w:type="character" w:styleId="ListLabel14">
+    <w:name w:val="ListLabel 14"/>
+    <w:qFormat/>
+    <w:rPr>
+      <w:rFonts w:cs="OpenSymbol"/>
+    </w:rPr>
+  </w:style>
+  <w:style w:type="character" w:styleId="ListLabel15">
+    <w:name w:val="ListLabel 15"/>
+    <w:qFormat/>
+    <w:rPr>
+      <w:rFonts w:cs="OpenSymbol"/>
+    </w:rPr>
+  </w:style>
+  <w:style w:type="character" w:styleId="ListLabel16">
+    <w:name w:val="ListLabel 16"/>
+    <w:qFormat/>
+    <w:rPr>
+      <w:rFonts w:cs="OpenSymbol"/>
+    </w:rPr>
+  </w:style>
+  <w:style w:type="character" w:styleId="ListLabel17">
+    <w:name w:val="ListLabel 17"/>
+    <w:qFormat/>
+    <w:rPr>
+      <w:rFonts w:cs="OpenSymbol"/>
+    </w:rPr>
+  </w:style>
+  <w:style w:type="character" w:styleId="ListLabel18">
+    <w:name w:val="ListLabel 18"/>
+    <w:qFormat/>
+    <w:rPr>
+      <w:rFonts w:cs="OpenSymbol"/>
+    </w:rPr>
+  </w:style>
   <w:style w:type="paragraph" w:styleId="Heading">
     <w:name w:val="Heading"/>
     <w:basedOn w:val="Normal"/>

</xml_diff>